<commit_message>
refactor and completed word
slightly modified some code and merged the .mds in the word file
</commit_message>
<xml_diff>
--- a/Labs/Lab4/Proiect cercetare lab4.docx
+++ b/Labs/Lab4/Proiect cercetare lab4.docx
@@ -10,13 +10,40 @@
           <w:szCs w:val="36"/>
         </w:rPr>
       </w:pPr>
+      <w:proofErr w:type="spellStart"/>
       <w:r>
         <w:rPr>
           <w:sz w:val="36"/>
           <w:szCs w:val="36"/>
         </w:rPr>
-        <w:t>Proiect de Certetare  Lab</w:t>
-      </w:r>
+        <w:t>Proiect</w:t>
+      </w:r>
+      <w:proofErr w:type="spellEnd"/>
+      <w:r>
+        <w:rPr>
+          <w:sz w:val="36"/>
+          <w:szCs w:val="36"/>
+        </w:rPr>
+        <w:t xml:space="preserve"> de </w:t>
+      </w:r>
+      <w:proofErr w:type="spellStart"/>
+      <w:proofErr w:type="gramStart"/>
+      <w:r>
+        <w:rPr>
+          <w:sz w:val="36"/>
+          <w:szCs w:val="36"/>
+        </w:rPr>
+        <w:t>Certetare</w:t>
+      </w:r>
+      <w:proofErr w:type="spellEnd"/>
+      <w:r>
+        <w:rPr>
+          <w:sz w:val="36"/>
+          <w:szCs w:val="36"/>
+        </w:rPr>
+        <w:t xml:space="preserve">  Lab</w:t>
+      </w:r>
+      <w:proofErr w:type="gramEnd"/>
       <w:r>
         <w:rPr>
           <w:sz w:val="36"/>
@@ -51,7 +78,7 @@
           <w:sz w:val="30"/>
           <w:szCs w:val="30"/>
         </w:rPr>
-        <w:t>: documentation community</w:t>
+        <w:t>:</w:t>
       </w:r>
     </w:p>
     <w:p>
@@ -89,8 +116,17 @@
           <w:sz w:val="30"/>
           <w:szCs w:val="30"/>
         </w:rPr>
-        <w:t xml:space="preserve"> like stats, caret, cluster, NbClust</w:t>
-      </w:r>
+        <w:t xml:space="preserve"> like stats, caret, cluster, </w:t>
+      </w:r>
+      <w:proofErr w:type="spellStart"/>
+      <w:r>
+        <w:rPr>
+          <w:sz w:val="30"/>
+          <w:szCs w:val="30"/>
+        </w:rPr>
+        <w:t>NbClust</w:t>
+      </w:r>
+      <w:proofErr w:type="spellEnd"/>
       <w:r>
         <w:rPr>
           <w:sz w:val="30"/>
@@ -103,7 +139,55 @@
           <w:sz w:val="30"/>
           <w:szCs w:val="30"/>
         </w:rPr>
-        <w:t>like ggplot2 or corrplot. R also offers integration with excel as well as the means of handling mixed data types like dplyr and tidyr that are present in the current scenario.</w:t>
+        <w:t xml:space="preserve">like ggplot2 or </w:t>
+      </w:r>
+      <w:proofErr w:type="spellStart"/>
+      <w:r>
+        <w:rPr>
+          <w:sz w:val="30"/>
+          <w:szCs w:val="30"/>
+        </w:rPr>
+        <w:t>corrplot</w:t>
+      </w:r>
+      <w:proofErr w:type="spellEnd"/>
+      <w:r>
+        <w:rPr>
+          <w:sz w:val="30"/>
+          <w:szCs w:val="30"/>
+        </w:rPr>
+        <w:t xml:space="preserve">. R also offers integration with excel as well as the means of handling mixed data types like </w:t>
+      </w:r>
+      <w:proofErr w:type="spellStart"/>
+      <w:r>
+        <w:rPr>
+          <w:sz w:val="30"/>
+          <w:szCs w:val="30"/>
+        </w:rPr>
+        <w:t>dplyr</w:t>
+      </w:r>
+      <w:proofErr w:type="spellEnd"/>
+      <w:r>
+        <w:rPr>
+          <w:sz w:val="30"/>
+          <w:szCs w:val="30"/>
+        </w:rPr>
+        <w:t xml:space="preserve"> and </w:t>
+      </w:r>
+      <w:proofErr w:type="spellStart"/>
+      <w:r>
+        <w:rPr>
+          <w:sz w:val="30"/>
+          <w:szCs w:val="30"/>
+        </w:rPr>
+        <w:t>tidyr</w:t>
+      </w:r>
+      <w:proofErr w:type="spellEnd"/>
+      <w:r>
+        <w:rPr>
+          <w:sz w:val="30"/>
+          <w:szCs w:val="30"/>
+        </w:rPr>
+        <w:t xml:space="preserve"> that are present in the current scenario.</w:t>
       </w:r>
     </w:p>
     <w:p>
@@ -134,7 +218,37 @@
           <w:sz w:val="30"/>
           <w:szCs w:val="30"/>
         </w:rPr>
-        <w:t xml:space="preserve"> of R documentation and tutorials offered by portals like rdocumentation and r-bloggers where you can find official documentation and also community created guides and articles.</w:t>
+        <w:t xml:space="preserve"> of R documentation and tutorials offered by portals like </w:t>
+      </w:r>
+      <w:proofErr w:type="spellStart"/>
+      <w:r>
+        <w:rPr>
+          <w:sz w:val="30"/>
+          <w:szCs w:val="30"/>
+        </w:rPr>
+        <w:t>rdocumentation</w:t>
+      </w:r>
+      <w:proofErr w:type="spellEnd"/>
+      <w:r>
+        <w:rPr>
+          <w:sz w:val="30"/>
+          <w:szCs w:val="30"/>
+        </w:rPr>
+        <w:t xml:space="preserve"> and r-bloggers where you can find official documentation and</w:t>
+      </w:r>
+      <w:r>
+        <w:rPr>
+          <w:sz w:val="30"/>
+          <w:szCs w:val="30"/>
+        </w:rPr>
+        <w:t xml:space="preserve"> </w:t>
+      </w:r>
+      <w:r>
+        <w:rPr>
+          <w:sz w:val="30"/>
+          <w:szCs w:val="30"/>
+        </w:rPr>
+        <w:t>community created guides and articles.</w:t>
       </w:r>
     </w:p>
     <w:p>
@@ -165,8 +279,43 @@
       <w:pPr>
         <w:jc w:val="both"/>
         <w:rPr>
+          <w:sz w:val="30"/>
+          <w:szCs w:val="30"/>
+        </w:rPr>
+      </w:pPr>
+      <w:r>
+        <w:rPr>
+          <w:sz w:val="30"/>
+          <w:szCs w:val="30"/>
+        </w:rPr>
+        <w:tab/>
+        <w:t xml:space="preserve">Python doesn’t fall short of functionality however R has been chosen over because of its seamless function and package integrations as well as general ease of use, leaving more time for development over package management and deployment. </w:t>
+      </w:r>
+    </w:p>
+    <w:p>
+      <w:pPr>
+        <w:jc w:val="both"/>
+        <w:rPr>
           <w:b/>
           <w:bCs/>
+          <w:sz w:val="32"/>
+          <w:szCs w:val="32"/>
+        </w:rPr>
+      </w:pPr>
+      <w:r>
+        <w:rPr>
+          <w:b/>
+          <w:bCs/>
+          <w:sz w:val="32"/>
+          <w:szCs w:val="32"/>
+        </w:rPr>
+        <w:t>Data sets description:</w:t>
+      </w:r>
+    </w:p>
+    <w:p>
+      <w:pPr>
+        <w:jc w:val="both"/>
+        <w:rPr>
           <w:sz w:val="30"/>
           <w:szCs w:val="30"/>
         </w:rPr>
@@ -177,7 +326,1853 @@
           <w:szCs w:val="30"/>
         </w:rPr>
         <w:tab/>
-        <w:t xml:space="preserve">Python doesn’t fall short of functionality however R has been chosen over because of it’s seamless function and package integrations as well as general ease of use, leaving more time for development over package management and deployment. </w:t>
+        <w:t xml:space="preserve">BD </w:t>
+      </w:r>
+      <w:proofErr w:type="spellStart"/>
+      <w:r>
+        <w:rPr>
+          <w:sz w:val="30"/>
+          <w:szCs w:val="30"/>
+        </w:rPr>
+        <w:t>Oua</w:t>
+      </w:r>
+      <w:proofErr w:type="spellEnd"/>
+      <w:r>
+        <w:rPr>
+          <w:sz w:val="30"/>
+          <w:szCs w:val="30"/>
+        </w:rPr>
+        <w:t xml:space="preserve"> UV 2022</w:t>
+      </w:r>
+      <w:r>
+        <w:rPr>
+          <w:sz w:val="30"/>
+          <w:szCs w:val="30"/>
+        </w:rPr>
+        <w:t>:</w:t>
+      </w:r>
+    </w:p>
+    <w:p>
+      <w:pPr>
+        <w:ind w:left="1440"/>
+        <w:jc w:val="both"/>
+        <w:rPr>
+          <w:sz w:val="30"/>
+          <w:szCs w:val="30"/>
+        </w:rPr>
+      </w:pPr>
+      <w:r>
+        <w:rPr>
+          <w:sz w:val="30"/>
+          <w:szCs w:val="30"/>
+        </w:rPr>
+        <w:t>Using a spectro</w:t>
+      </w:r>
+      <w:r>
+        <w:rPr>
+          <w:sz w:val="30"/>
+          <w:szCs w:val="30"/>
+        </w:rPr>
+        <w:t>ph</w:t>
+      </w:r>
+      <w:r>
+        <w:rPr>
+          <w:sz w:val="30"/>
+          <w:szCs w:val="30"/>
+        </w:rPr>
+        <w:t xml:space="preserve">otometer the light travelling through the </w:t>
+      </w:r>
+      <w:proofErr w:type="gramStart"/>
+      <w:r>
+        <w:rPr>
+          <w:sz w:val="30"/>
+          <w:szCs w:val="30"/>
+        </w:rPr>
+        <w:t>egg shell</w:t>
+      </w:r>
+      <w:proofErr w:type="gramEnd"/>
+      <w:r>
+        <w:rPr>
+          <w:sz w:val="30"/>
+          <w:szCs w:val="30"/>
+        </w:rPr>
+        <w:t xml:space="preserve"> was measured, thus obtaining the percentage of light that passes through the shell for each wavelength from 30 to </w:t>
+      </w:r>
+      <w:r>
+        <w:rPr>
+          <w:sz w:val="30"/>
+          <w:szCs w:val="30"/>
+        </w:rPr>
+        <w:lastRenderedPageBreak/>
+        <w:t>700 nm. The spectrum was split in three types of wavel</w:t>
+      </w:r>
+      <w:r>
+        <w:rPr>
+          <w:sz w:val="30"/>
+          <w:szCs w:val="30"/>
+        </w:rPr>
+        <w:t>e</w:t>
+      </w:r>
+      <w:r>
+        <w:rPr>
+          <w:sz w:val="30"/>
+          <w:szCs w:val="30"/>
+        </w:rPr>
+        <w:t xml:space="preserve">ngths: UV, MW and </w:t>
+      </w:r>
+      <w:proofErr w:type="gramStart"/>
+      <w:r>
+        <w:rPr>
+          <w:sz w:val="30"/>
+          <w:szCs w:val="30"/>
+        </w:rPr>
+        <w:t>LW;</w:t>
+      </w:r>
+      <w:proofErr w:type="gramEnd"/>
+      <w:r>
+        <w:rPr>
+          <w:sz w:val="30"/>
+          <w:szCs w:val="30"/>
+        </w:rPr>
+        <w:t xml:space="preserve"> </w:t>
+      </w:r>
+    </w:p>
+    <w:p>
+      <w:pPr>
+        <w:ind w:left="1440"/>
+        <w:jc w:val="both"/>
+        <w:rPr>
+          <w:sz w:val="30"/>
+          <w:szCs w:val="30"/>
+        </w:rPr>
+      </w:pPr>
+      <w:r>
+        <w:rPr>
+          <w:sz w:val="30"/>
+          <w:szCs w:val="30"/>
+        </w:rPr>
+        <w:t xml:space="preserve">It is of interest to find out if there exist correlations between the amount of light that passes through the shell and the egg's properties: membrane, </w:t>
+      </w:r>
+      <w:proofErr w:type="spellStart"/>
+      <w:r>
+        <w:rPr>
+          <w:sz w:val="30"/>
+          <w:szCs w:val="30"/>
+        </w:rPr>
+        <w:t>colour</w:t>
+      </w:r>
+      <w:proofErr w:type="spellEnd"/>
+      <w:r>
+        <w:rPr>
+          <w:sz w:val="30"/>
+          <w:szCs w:val="30"/>
+        </w:rPr>
+        <w:t>, habitat, incubation period and the type of species. For each species there have been done five measur</w:t>
+      </w:r>
+      <w:r>
+        <w:rPr>
+          <w:sz w:val="30"/>
+          <w:szCs w:val="30"/>
+        </w:rPr>
+        <w:t>e</w:t>
+      </w:r>
+      <w:r>
+        <w:rPr>
+          <w:sz w:val="30"/>
+          <w:szCs w:val="30"/>
+        </w:rPr>
+        <w:t>ments.</w:t>
+      </w:r>
+    </w:p>
+    <w:p>
+      <w:pPr>
+        <w:ind w:firstLine="720"/>
+        <w:jc w:val="both"/>
+        <w:rPr>
+          <w:sz w:val="30"/>
+          <w:szCs w:val="30"/>
+        </w:rPr>
+      </w:pPr>
+      <w:r>
+        <w:rPr>
+          <w:sz w:val="30"/>
+          <w:szCs w:val="30"/>
+        </w:rPr>
+        <w:t xml:space="preserve">BD Gall </w:t>
+      </w:r>
+      <w:proofErr w:type="spellStart"/>
+      <w:r>
+        <w:rPr>
+          <w:sz w:val="30"/>
+          <w:szCs w:val="30"/>
+        </w:rPr>
+        <w:t>Rall</w:t>
+      </w:r>
+      <w:proofErr w:type="spellEnd"/>
+      <w:r>
+        <w:rPr>
+          <w:sz w:val="30"/>
+          <w:szCs w:val="30"/>
+        </w:rPr>
+        <w:t xml:space="preserve"> Cot Egg submersion:</w:t>
+      </w:r>
+    </w:p>
+    <w:p>
+      <w:pPr>
+        <w:ind w:left="1440"/>
+        <w:jc w:val="both"/>
+        <w:rPr>
+          <w:sz w:val="30"/>
+          <w:szCs w:val="30"/>
+        </w:rPr>
+      </w:pPr>
+      <w:r>
+        <w:rPr>
+          <w:sz w:val="30"/>
+          <w:szCs w:val="30"/>
+        </w:rPr>
+        <w:t xml:space="preserve">An experiment has been done on three species of birds: </w:t>
+      </w:r>
+      <w:proofErr w:type="spellStart"/>
+      <w:r>
+        <w:rPr>
+          <w:sz w:val="30"/>
+          <w:szCs w:val="30"/>
+        </w:rPr>
+        <w:t>Rallus</w:t>
+      </w:r>
+      <w:proofErr w:type="spellEnd"/>
+      <w:r>
+        <w:rPr>
+          <w:sz w:val="30"/>
+          <w:szCs w:val="30"/>
+        </w:rPr>
+        <w:t xml:space="preserve"> aquaticus, Coturnix </w:t>
+      </w:r>
+      <w:proofErr w:type="spellStart"/>
+      <w:r>
+        <w:rPr>
+          <w:sz w:val="30"/>
+          <w:szCs w:val="30"/>
+        </w:rPr>
+        <w:t>coturnix</w:t>
+      </w:r>
+      <w:proofErr w:type="spellEnd"/>
+      <w:r>
+        <w:rPr>
+          <w:sz w:val="30"/>
+          <w:szCs w:val="30"/>
+        </w:rPr>
+        <w:t xml:space="preserve"> and Gallinula </w:t>
+      </w:r>
+      <w:proofErr w:type="spellStart"/>
+      <w:r>
+        <w:rPr>
+          <w:sz w:val="30"/>
+          <w:szCs w:val="30"/>
+        </w:rPr>
+        <w:t>galeata</w:t>
+      </w:r>
+      <w:proofErr w:type="spellEnd"/>
+      <w:r>
+        <w:rPr>
+          <w:sz w:val="30"/>
+          <w:szCs w:val="30"/>
+        </w:rPr>
+        <w:t xml:space="preserve">. Their eggs have been split into three groups: normal hatching, submersed for two hours and for three hours. The submersion was done before </w:t>
+      </w:r>
+      <w:proofErr w:type="gramStart"/>
+      <w:r>
+        <w:rPr>
+          <w:sz w:val="30"/>
+          <w:szCs w:val="30"/>
+        </w:rPr>
+        <w:t>incubation;</w:t>
+      </w:r>
+      <w:proofErr w:type="gramEnd"/>
+    </w:p>
+    <w:p>
+      <w:pPr>
+        <w:ind w:left="1440"/>
+        <w:jc w:val="both"/>
+        <w:rPr>
+          <w:sz w:val="30"/>
+          <w:szCs w:val="30"/>
+        </w:rPr>
+      </w:pPr>
+      <w:r>
+        <w:rPr>
+          <w:sz w:val="30"/>
+          <w:szCs w:val="30"/>
+        </w:rPr>
+        <w:t>It is of interest to find the difference between species and the resistances to the embryos being inundated.</w:t>
+      </w:r>
+    </w:p>
+    <w:p>
+      <w:pPr>
+        <w:jc w:val="both"/>
+        <w:rPr>
+          <w:b/>
+          <w:bCs/>
+          <w:sz w:val="32"/>
+          <w:szCs w:val="32"/>
+        </w:rPr>
+      </w:pPr>
+      <w:r>
+        <w:rPr>
+          <w:b/>
+          <w:bCs/>
+          <w:sz w:val="32"/>
+          <w:szCs w:val="32"/>
+        </w:rPr>
+        <w:t>Data sets fields:</w:t>
+      </w:r>
+    </w:p>
+    <w:p>
+      <w:pPr>
+        <w:jc w:val="both"/>
+        <w:rPr>
+          <w:sz w:val="30"/>
+          <w:szCs w:val="30"/>
+        </w:rPr>
+      </w:pPr>
+      <w:r>
+        <w:rPr>
+          <w:sz w:val="30"/>
+          <w:szCs w:val="30"/>
+        </w:rPr>
+        <w:tab/>
+        <w:t xml:space="preserve">BD Gall </w:t>
+      </w:r>
+      <w:proofErr w:type="spellStart"/>
+      <w:r>
+        <w:rPr>
+          <w:sz w:val="30"/>
+          <w:szCs w:val="30"/>
+        </w:rPr>
+        <w:t>Rall</w:t>
+      </w:r>
+      <w:proofErr w:type="spellEnd"/>
+      <w:r>
+        <w:rPr>
+          <w:sz w:val="30"/>
+          <w:szCs w:val="30"/>
+        </w:rPr>
+        <w:t xml:space="preserve"> Cot Egg submersion:</w:t>
+      </w:r>
+    </w:p>
+    <w:p>
+      <w:pPr>
+        <w:jc w:val="both"/>
+        <w:rPr>
+          <w:sz w:val="30"/>
+          <w:szCs w:val="30"/>
+        </w:rPr>
+      </w:pPr>
+      <w:r>
+        <w:rPr>
+          <w:sz w:val="30"/>
+          <w:szCs w:val="30"/>
+        </w:rPr>
+        <w:tab/>
+      </w:r>
+      <w:r>
+        <w:rPr>
+          <w:sz w:val="30"/>
+          <w:szCs w:val="30"/>
+        </w:rPr>
+        <w:tab/>
+      </w:r>
+      <w:r>
+        <w:rPr>
+          <w:sz w:val="30"/>
+          <w:szCs w:val="30"/>
+        </w:rPr>
+        <w:t>Specie: Abbreviated name of the bird's species</w:t>
+      </w:r>
+      <w:r>
+        <w:rPr>
+          <w:sz w:val="30"/>
+          <w:szCs w:val="30"/>
+        </w:rPr>
+        <w:t xml:space="preserve"> (nonnumeric</w:t>
+      </w:r>
+      <w:proofErr w:type="gramStart"/>
+      <w:r>
+        <w:rPr>
+          <w:sz w:val="30"/>
+          <w:szCs w:val="30"/>
+        </w:rPr>
+        <w:t>)</w:t>
+      </w:r>
+      <w:r>
+        <w:rPr>
+          <w:sz w:val="30"/>
+          <w:szCs w:val="30"/>
+        </w:rPr>
+        <w:t>;</w:t>
+      </w:r>
+      <w:proofErr w:type="gramEnd"/>
+    </w:p>
+    <w:p>
+      <w:pPr>
+        <w:ind w:left="1440"/>
+        <w:jc w:val="both"/>
+        <w:rPr>
+          <w:sz w:val="30"/>
+          <w:szCs w:val="30"/>
+        </w:rPr>
+      </w:pPr>
+      <w:r>
+        <w:rPr>
+          <w:sz w:val="30"/>
+          <w:szCs w:val="30"/>
+        </w:rPr>
+        <w:t xml:space="preserve">&gt; Method: Method used to conclude hatching flag. Normal(m), Two </w:t>
+      </w:r>
+      <w:proofErr w:type="gramStart"/>
+      <w:r>
+        <w:rPr>
+          <w:sz w:val="30"/>
+          <w:szCs w:val="30"/>
+        </w:rPr>
+        <w:t>hours(</w:t>
+      </w:r>
+      <w:proofErr w:type="gramEnd"/>
+      <w:r>
+        <w:rPr>
+          <w:sz w:val="30"/>
+          <w:szCs w:val="30"/>
+        </w:rPr>
+        <w:t>2), Three hours(3</w:t>
+      </w:r>
+      <w:r>
+        <w:rPr>
+          <w:sz w:val="30"/>
+          <w:szCs w:val="30"/>
+        </w:rPr>
+        <w:t>) (nonnumeric);</w:t>
+      </w:r>
+    </w:p>
+    <w:p>
+      <w:pPr>
+        <w:ind w:left="720" w:firstLine="720"/>
+        <w:jc w:val="both"/>
+        <w:rPr>
+          <w:sz w:val="30"/>
+          <w:szCs w:val="30"/>
+        </w:rPr>
+      </w:pPr>
+      <w:r>
+        <w:rPr>
+          <w:sz w:val="30"/>
+          <w:szCs w:val="30"/>
+        </w:rPr>
+        <w:t xml:space="preserve">&gt; Hatching: Egg </w:t>
+      </w:r>
+      <w:proofErr w:type="gramStart"/>
+      <w:r>
+        <w:rPr>
+          <w:sz w:val="30"/>
+          <w:szCs w:val="30"/>
+        </w:rPr>
+        <w:t>hatched(</w:t>
+      </w:r>
+      <w:proofErr w:type="gramEnd"/>
+      <w:r>
+        <w:rPr>
+          <w:sz w:val="30"/>
+          <w:szCs w:val="30"/>
+        </w:rPr>
+        <w:t>1) or not(0)</w:t>
+      </w:r>
+      <w:r>
+        <w:rPr>
+          <w:sz w:val="30"/>
+          <w:szCs w:val="30"/>
+        </w:rPr>
+        <w:t xml:space="preserve"> (numeric)</w:t>
+      </w:r>
+    </w:p>
+    <w:p>
+      <w:pPr>
+        <w:jc w:val="both"/>
+        <w:rPr>
+          <w:sz w:val="30"/>
+          <w:szCs w:val="30"/>
+        </w:rPr>
+      </w:pPr>
+      <w:r>
+        <w:rPr>
+          <w:sz w:val="30"/>
+          <w:szCs w:val="30"/>
+        </w:rPr>
+        <w:tab/>
+      </w:r>
+      <w:r>
+        <w:rPr>
+          <w:sz w:val="30"/>
+          <w:szCs w:val="30"/>
+        </w:rPr>
+        <w:t xml:space="preserve">BD </w:t>
+      </w:r>
+      <w:proofErr w:type="spellStart"/>
+      <w:r>
+        <w:rPr>
+          <w:sz w:val="30"/>
+          <w:szCs w:val="30"/>
+        </w:rPr>
+        <w:t>Oua</w:t>
+      </w:r>
+      <w:proofErr w:type="spellEnd"/>
+      <w:r>
+        <w:rPr>
+          <w:sz w:val="30"/>
+          <w:szCs w:val="30"/>
+        </w:rPr>
+        <w:t xml:space="preserve"> UV 2022:</w:t>
+      </w:r>
+    </w:p>
+    <w:p>
+      <w:pPr>
+        <w:jc w:val="both"/>
+        <w:rPr>
+          <w:sz w:val="30"/>
+          <w:szCs w:val="30"/>
+        </w:rPr>
+      </w:pPr>
+      <w:r>
+        <w:rPr>
+          <w:sz w:val="30"/>
+          <w:szCs w:val="30"/>
+        </w:rPr>
+        <w:tab/>
+      </w:r>
+      <w:r>
+        <w:rPr>
+          <w:sz w:val="30"/>
+          <w:szCs w:val="30"/>
+        </w:rPr>
+        <w:tab/>
+      </w:r>
+      <w:r>
+        <w:rPr>
+          <w:sz w:val="30"/>
+          <w:szCs w:val="30"/>
+        </w:rPr>
+        <w:t xml:space="preserve">Species: Abbreviated name of the bird's </w:t>
+      </w:r>
+      <w:proofErr w:type="gramStart"/>
+      <w:r>
+        <w:rPr>
+          <w:sz w:val="30"/>
+          <w:szCs w:val="30"/>
+        </w:rPr>
+        <w:t>species;</w:t>
+      </w:r>
+      <w:proofErr w:type="gramEnd"/>
+    </w:p>
+    <w:p>
+      <w:pPr>
+        <w:ind w:left="720" w:firstLine="720"/>
+        <w:jc w:val="both"/>
+        <w:rPr>
+          <w:sz w:val="30"/>
+          <w:szCs w:val="30"/>
+        </w:rPr>
+      </w:pPr>
+      <w:r>
+        <w:rPr>
+          <w:sz w:val="30"/>
+          <w:szCs w:val="30"/>
+        </w:rPr>
+        <w:t xml:space="preserve">Membrana: Presence of egg </w:t>
+      </w:r>
+      <w:proofErr w:type="gramStart"/>
+      <w:r>
+        <w:rPr>
+          <w:sz w:val="30"/>
+          <w:szCs w:val="30"/>
+        </w:rPr>
+        <w:t>membrane;</w:t>
+      </w:r>
+      <w:proofErr w:type="gramEnd"/>
+    </w:p>
+    <w:p>
+      <w:pPr>
+        <w:ind w:left="1440"/>
+        <w:jc w:val="both"/>
+        <w:rPr>
+          <w:sz w:val="30"/>
+          <w:szCs w:val="30"/>
+        </w:rPr>
+      </w:pPr>
+      <w:proofErr w:type="spellStart"/>
+      <w:r>
+        <w:rPr>
+          <w:sz w:val="30"/>
+          <w:szCs w:val="30"/>
+        </w:rPr>
+        <w:lastRenderedPageBreak/>
+        <w:t>Light_UV</w:t>
+      </w:r>
+      <w:proofErr w:type="spellEnd"/>
+      <w:r>
+        <w:rPr>
+          <w:sz w:val="30"/>
+          <w:szCs w:val="30"/>
+        </w:rPr>
+        <w:t xml:space="preserve">: Average percentage of UV light that penetrates the </w:t>
+      </w:r>
+      <w:proofErr w:type="gramStart"/>
+      <w:r>
+        <w:rPr>
+          <w:sz w:val="30"/>
+          <w:szCs w:val="30"/>
+        </w:rPr>
+        <w:t>egg shell</w:t>
+      </w:r>
+      <w:proofErr w:type="gramEnd"/>
+      <w:r>
+        <w:rPr>
+          <w:sz w:val="30"/>
+          <w:szCs w:val="30"/>
+        </w:rPr>
+        <w:t xml:space="preserve"> (numeric)</w:t>
+      </w:r>
+      <w:r>
+        <w:rPr>
+          <w:sz w:val="30"/>
+          <w:szCs w:val="30"/>
+        </w:rPr>
+        <w:t>;</w:t>
+      </w:r>
+    </w:p>
+    <w:p>
+      <w:pPr>
+        <w:ind w:left="1440"/>
+        <w:jc w:val="both"/>
+        <w:rPr>
+          <w:sz w:val="30"/>
+          <w:szCs w:val="30"/>
+        </w:rPr>
+      </w:pPr>
+      <w:proofErr w:type="spellStart"/>
+      <w:r>
+        <w:rPr>
+          <w:sz w:val="30"/>
+          <w:szCs w:val="30"/>
+        </w:rPr>
+        <w:t>Light_MW</w:t>
+      </w:r>
+      <w:proofErr w:type="spellEnd"/>
+      <w:r>
+        <w:rPr>
+          <w:sz w:val="30"/>
+          <w:szCs w:val="30"/>
+        </w:rPr>
+        <w:t>: Average percentage o</w:t>
+      </w:r>
+      <w:r>
+        <w:rPr>
+          <w:sz w:val="30"/>
+          <w:szCs w:val="30"/>
+        </w:rPr>
+        <w:t>f</w:t>
+      </w:r>
+      <w:r>
+        <w:rPr>
+          <w:sz w:val="30"/>
+          <w:szCs w:val="30"/>
+        </w:rPr>
+        <w:t xml:space="preserve"> MW light that penetrates the </w:t>
+      </w:r>
+      <w:proofErr w:type="gramStart"/>
+      <w:r>
+        <w:rPr>
+          <w:sz w:val="30"/>
+          <w:szCs w:val="30"/>
+        </w:rPr>
+        <w:t>egg shell</w:t>
+      </w:r>
+      <w:proofErr w:type="gramEnd"/>
+      <w:r>
+        <w:rPr>
+          <w:sz w:val="30"/>
+          <w:szCs w:val="30"/>
+        </w:rPr>
+        <w:t xml:space="preserve"> (numeric)</w:t>
+      </w:r>
+      <w:r>
+        <w:rPr>
+          <w:sz w:val="30"/>
+          <w:szCs w:val="30"/>
+        </w:rPr>
+        <w:t>;</w:t>
+      </w:r>
+    </w:p>
+    <w:p>
+      <w:pPr>
+        <w:ind w:left="1440"/>
+        <w:jc w:val="both"/>
+        <w:rPr>
+          <w:sz w:val="30"/>
+          <w:szCs w:val="30"/>
+        </w:rPr>
+      </w:pPr>
+      <w:proofErr w:type="spellStart"/>
+      <w:r>
+        <w:rPr>
+          <w:sz w:val="30"/>
+          <w:szCs w:val="30"/>
+        </w:rPr>
+        <w:t>Light_LW</w:t>
+      </w:r>
+      <w:proofErr w:type="spellEnd"/>
+      <w:r>
+        <w:rPr>
+          <w:sz w:val="30"/>
+          <w:szCs w:val="30"/>
+        </w:rPr>
+        <w:t>: Average percentage o</w:t>
+      </w:r>
+      <w:r>
+        <w:rPr>
+          <w:sz w:val="30"/>
+          <w:szCs w:val="30"/>
+        </w:rPr>
+        <w:t>f</w:t>
+      </w:r>
+      <w:r>
+        <w:rPr>
+          <w:sz w:val="30"/>
+          <w:szCs w:val="30"/>
+        </w:rPr>
+        <w:t xml:space="preserve"> LW light that penetrates the </w:t>
+      </w:r>
+      <w:proofErr w:type="gramStart"/>
+      <w:r>
+        <w:rPr>
+          <w:sz w:val="30"/>
+          <w:szCs w:val="30"/>
+        </w:rPr>
+        <w:t>egg shell</w:t>
+      </w:r>
+      <w:proofErr w:type="gramEnd"/>
+      <w:r>
+        <w:rPr>
+          <w:sz w:val="30"/>
+          <w:szCs w:val="30"/>
+        </w:rPr>
+        <w:t xml:space="preserve"> (numeric)</w:t>
+      </w:r>
+      <w:r>
+        <w:rPr>
+          <w:sz w:val="30"/>
+          <w:szCs w:val="30"/>
+        </w:rPr>
+        <w:t>;</w:t>
+      </w:r>
+    </w:p>
+    <w:p>
+      <w:pPr>
+        <w:ind w:left="720" w:firstLine="720"/>
+        <w:jc w:val="both"/>
+        <w:rPr>
+          <w:sz w:val="30"/>
+          <w:szCs w:val="30"/>
+        </w:rPr>
+      </w:pPr>
+      <w:r>
+        <w:rPr>
+          <w:sz w:val="30"/>
+          <w:szCs w:val="30"/>
+        </w:rPr>
+        <w:t>Specia: Full name of the bird's species</w:t>
+      </w:r>
+      <w:r>
+        <w:rPr>
+          <w:sz w:val="30"/>
+          <w:szCs w:val="30"/>
+        </w:rPr>
+        <w:t xml:space="preserve"> (nonnumeric</w:t>
+      </w:r>
+      <w:proofErr w:type="gramStart"/>
+      <w:r>
+        <w:rPr>
+          <w:sz w:val="30"/>
+          <w:szCs w:val="30"/>
+        </w:rPr>
+        <w:t>)</w:t>
+      </w:r>
+      <w:r>
+        <w:rPr>
+          <w:sz w:val="30"/>
+          <w:szCs w:val="30"/>
+        </w:rPr>
+        <w:t>;</w:t>
+      </w:r>
+      <w:proofErr w:type="gramEnd"/>
+    </w:p>
+    <w:p>
+      <w:pPr>
+        <w:ind w:left="1440"/>
+        <w:jc w:val="both"/>
+        <w:rPr>
+          <w:sz w:val="30"/>
+          <w:szCs w:val="30"/>
+        </w:rPr>
+      </w:pPr>
+      <w:r>
+        <w:rPr>
+          <w:sz w:val="30"/>
+          <w:szCs w:val="30"/>
+        </w:rPr>
+        <w:t>Altricial/Precocial: Species group. Altricial(A), Precocial(P)</w:t>
+      </w:r>
+      <w:r>
+        <w:rPr>
+          <w:sz w:val="30"/>
+          <w:szCs w:val="30"/>
+        </w:rPr>
+        <w:t xml:space="preserve"> (nonnumeric</w:t>
+      </w:r>
+      <w:proofErr w:type="gramStart"/>
+      <w:r>
+        <w:rPr>
+          <w:sz w:val="30"/>
+          <w:szCs w:val="30"/>
+        </w:rPr>
+        <w:t>)</w:t>
+      </w:r>
+      <w:r>
+        <w:rPr>
+          <w:sz w:val="30"/>
+          <w:szCs w:val="30"/>
+        </w:rPr>
+        <w:t>;</w:t>
+      </w:r>
+      <w:proofErr w:type="gramEnd"/>
+    </w:p>
+    <w:p>
+      <w:pPr>
+        <w:ind w:left="720" w:firstLine="720"/>
+        <w:jc w:val="both"/>
+        <w:rPr>
+          <w:sz w:val="30"/>
+          <w:szCs w:val="30"/>
+        </w:rPr>
+      </w:pPr>
+      <w:r>
+        <w:rPr>
+          <w:sz w:val="30"/>
+          <w:szCs w:val="30"/>
+        </w:rPr>
+        <w:t>Incubation: Range of incubation time in weeks</w:t>
+      </w:r>
+      <w:r>
+        <w:rPr>
+          <w:sz w:val="30"/>
+          <w:szCs w:val="30"/>
+        </w:rPr>
+        <w:t xml:space="preserve"> (nonnumeric</w:t>
+      </w:r>
+      <w:proofErr w:type="gramStart"/>
+      <w:r>
+        <w:rPr>
+          <w:sz w:val="30"/>
+          <w:szCs w:val="30"/>
+        </w:rPr>
+        <w:t>)</w:t>
+      </w:r>
+      <w:r>
+        <w:rPr>
+          <w:sz w:val="30"/>
+          <w:szCs w:val="30"/>
+        </w:rPr>
+        <w:t>;</w:t>
+      </w:r>
+      <w:proofErr w:type="gramEnd"/>
+    </w:p>
+    <w:p>
+      <w:pPr>
+        <w:ind w:left="720" w:firstLine="720"/>
+        <w:jc w:val="both"/>
+        <w:rPr>
+          <w:sz w:val="30"/>
+          <w:szCs w:val="30"/>
+        </w:rPr>
+      </w:pPr>
+      <w:proofErr w:type="spellStart"/>
+      <w:r>
+        <w:rPr>
+          <w:sz w:val="30"/>
+          <w:szCs w:val="30"/>
+        </w:rPr>
+        <w:t>Egg_length</w:t>
+      </w:r>
+      <w:proofErr w:type="spellEnd"/>
+      <w:r>
+        <w:rPr>
+          <w:sz w:val="30"/>
+          <w:szCs w:val="30"/>
+        </w:rPr>
+        <w:t>: Length of the egg in mm</w:t>
+      </w:r>
+      <w:r>
+        <w:rPr>
+          <w:sz w:val="30"/>
+          <w:szCs w:val="30"/>
+        </w:rPr>
+        <w:t xml:space="preserve"> (numeric</w:t>
+      </w:r>
+      <w:proofErr w:type="gramStart"/>
+      <w:r>
+        <w:rPr>
+          <w:sz w:val="30"/>
+          <w:szCs w:val="30"/>
+        </w:rPr>
+        <w:t>)</w:t>
+      </w:r>
+      <w:r>
+        <w:rPr>
+          <w:sz w:val="30"/>
+          <w:szCs w:val="30"/>
+        </w:rPr>
+        <w:t>;</w:t>
+      </w:r>
+      <w:proofErr w:type="gramEnd"/>
+    </w:p>
+    <w:p>
+      <w:pPr>
+        <w:ind w:left="720" w:firstLine="720"/>
+        <w:jc w:val="both"/>
+        <w:rPr>
+          <w:sz w:val="30"/>
+          <w:szCs w:val="30"/>
+        </w:rPr>
+      </w:pPr>
+      <w:proofErr w:type="spellStart"/>
+      <w:r>
+        <w:rPr>
+          <w:sz w:val="30"/>
+          <w:szCs w:val="30"/>
+        </w:rPr>
+        <w:t>Egg_width</w:t>
+      </w:r>
+      <w:proofErr w:type="spellEnd"/>
+      <w:r>
+        <w:rPr>
+          <w:sz w:val="30"/>
+          <w:szCs w:val="30"/>
+        </w:rPr>
+        <w:t>: Width of the egg in mm</w:t>
+      </w:r>
+      <w:r>
+        <w:rPr>
+          <w:sz w:val="30"/>
+          <w:szCs w:val="30"/>
+        </w:rPr>
+        <w:t xml:space="preserve"> (numeric</w:t>
+      </w:r>
+      <w:proofErr w:type="gramStart"/>
+      <w:r>
+        <w:rPr>
+          <w:sz w:val="30"/>
+          <w:szCs w:val="30"/>
+        </w:rPr>
+        <w:t>)</w:t>
+      </w:r>
+      <w:r>
+        <w:rPr>
+          <w:sz w:val="30"/>
+          <w:szCs w:val="30"/>
+        </w:rPr>
+        <w:t>;</w:t>
+      </w:r>
+      <w:proofErr w:type="gramEnd"/>
+    </w:p>
+    <w:p>
+      <w:pPr>
+        <w:ind w:left="1440"/>
+        <w:jc w:val="both"/>
+        <w:rPr>
+          <w:sz w:val="30"/>
+          <w:szCs w:val="30"/>
+        </w:rPr>
+      </w:pPr>
+      <w:r>
+        <w:rPr>
+          <w:sz w:val="30"/>
+          <w:szCs w:val="30"/>
+        </w:rPr>
+        <w:t>Habitat: Dry habitat(D), Open habitat(O), Cultivated habitat (C)</w:t>
+      </w:r>
+      <w:r>
+        <w:rPr>
+          <w:sz w:val="30"/>
+          <w:szCs w:val="30"/>
+        </w:rPr>
+        <w:t xml:space="preserve"> (nonnumeric</w:t>
+      </w:r>
+      <w:proofErr w:type="gramStart"/>
+      <w:r>
+        <w:rPr>
+          <w:sz w:val="30"/>
+          <w:szCs w:val="30"/>
+        </w:rPr>
+        <w:t>)</w:t>
+      </w:r>
+      <w:r>
+        <w:rPr>
+          <w:sz w:val="30"/>
+          <w:szCs w:val="30"/>
+        </w:rPr>
+        <w:t>;</w:t>
+      </w:r>
+      <w:proofErr w:type="gramEnd"/>
+    </w:p>
+    <w:p>
+      <w:pPr>
+        <w:ind w:left="1440"/>
+        <w:jc w:val="both"/>
+        <w:rPr>
+          <w:sz w:val="30"/>
+          <w:szCs w:val="30"/>
+        </w:rPr>
+      </w:pPr>
+      <w:proofErr w:type="spellStart"/>
+      <w:r>
+        <w:rPr>
+          <w:sz w:val="30"/>
+          <w:szCs w:val="30"/>
+        </w:rPr>
+        <w:t>Egg_spots</w:t>
+      </w:r>
+      <w:proofErr w:type="spellEnd"/>
+      <w:r>
+        <w:rPr>
+          <w:sz w:val="30"/>
+          <w:szCs w:val="30"/>
+        </w:rPr>
+        <w:t>: Presence of egg spots</w:t>
+      </w:r>
+      <w:r>
+        <w:rPr>
+          <w:sz w:val="30"/>
+          <w:szCs w:val="30"/>
+        </w:rPr>
+        <w:t xml:space="preserve"> (numeric</w:t>
+      </w:r>
+      <w:proofErr w:type="gramStart"/>
+      <w:r>
+        <w:rPr>
+          <w:sz w:val="30"/>
+          <w:szCs w:val="30"/>
+        </w:rPr>
+        <w:t>)</w:t>
+      </w:r>
+      <w:r>
+        <w:rPr>
+          <w:sz w:val="30"/>
+          <w:szCs w:val="30"/>
+        </w:rPr>
+        <w:t>;</w:t>
+      </w:r>
+      <w:proofErr w:type="gramEnd"/>
+    </w:p>
+    <w:p>
+      <w:pPr>
+        <w:ind w:left="720" w:firstLine="720"/>
+        <w:jc w:val="both"/>
+        <w:rPr>
+          <w:sz w:val="30"/>
+          <w:szCs w:val="30"/>
+        </w:rPr>
+      </w:pPr>
+      <w:r>
+        <w:rPr>
+          <w:sz w:val="30"/>
+          <w:szCs w:val="30"/>
+        </w:rPr>
+        <w:t>Colors: Blue(B), White(W), Blue-</w:t>
+      </w:r>
+      <w:proofErr w:type="gramStart"/>
+      <w:r>
+        <w:rPr>
+          <w:sz w:val="30"/>
+          <w:szCs w:val="30"/>
+        </w:rPr>
+        <w:t>green(</w:t>
+      </w:r>
+      <w:proofErr w:type="gramEnd"/>
+      <w:r>
+        <w:rPr>
+          <w:sz w:val="30"/>
+          <w:szCs w:val="30"/>
+        </w:rPr>
+        <w:t>BG)</w:t>
+      </w:r>
+      <w:r>
+        <w:rPr>
+          <w:sz w:val="30"/>
+          <w:szCs w:val="30"/>
+        </w:rPr>
+        <w:t xml:space="preserve"> (nonnumeric)</w:t>
+      </w:r>
+      <w:r>
+        <w:rPr>
+          <w:sz w:val="30"/>
+          <w:szCs w:val="30"/>
+        </w:rPr>
+        <w:t>;</w:t>
+      </w:r>
+    </w:p>
+    <w:p>
+      <w:pPr>
+        <w:ind w:left="720" w:firstLine="720"/>
+        <w:jc w:val="both"/>
+        <w:rPr>
+          <w:sz w:val="30"/>
+          <w:szCs w:val="30"/>
+        </w:rPr>
+      </w:pPr>
+      <w:proofErr w:type="spellStart"/>
+      <w:r>
+        <w:rPr>
+          <w:sz w:val="30"/>
+          <w:szCs w:val="30"/>
+        </w:rPr>
+        <w:t>mean_Inc_per</w:t>
+      </w:r>
+      <w:proofErr w:type="spellEnd"/>
+      <w:r>
+        <w:rPr>
+          <w:sz w:val="30"/>
+          <w:szCs w:val="30"/>
+        </w:rPr>
+        <w:t>: Average incubation time in weeks</w:t>
+      </w:r>
+      <w:r>
+        <w:rPr>
+          <w:sz w:val="30"/>
+          <w:szCs w:val="30"/>
+        </w:rPr>
+        <w:t xml:space="preserve"> (numeric)</w:t>
+      </w:r>
+      <w:r>
+        <w:rPr>
+          <w:sz w:val="30"/>
+          <w:szCs w:val="30"/>
+        </w:rPr>
+        <w:t>.</w:t>
+      </w:r>
+    </w:p>
+    <w:p>
+      <w:pPr>
+        <w:jc w:val="both"/>
+        <w:rPr>
+          <w:sz w:val="30"/>
+          <w:szCs w:val="30"/>
+        </w:rPr>
+      </w:pPr>
+      <w:r>
+        <w:rPr>
+          <w:sz w:val="30"/>
+          <w:szCs w:val="30"/>
+        </w:rPr>
+        <w:tab/>
+      </w:r>
+      <w:r>
+        <w:rPr>
+          <w:sz w:val="30"/>
+          <w:szCs w:val="30"/>
+        </w:rPr>
+        <w:t>Eggshells2021_MedianTrans10nm</w:t>
+      </w:r>
+      <w:r>
+        <w:rPr>
+          <w:sz w:val="30"/>
+          <w:szCs w:val="30"/>
+        </w:rPr>
+        <w:t>:</w:t>
+      </w:r>
+    </w:p>
+    <w:p>
+      <w:pPr>
+        <w:jc w:val="both"/>
+        <w:rPr>
+          <w:sz w:val="30"/>
+          <w:szCs w:val="30"/>
+        </w:rPr>
+      </w:pPr>
+      <w:r>
+        <w:rPr>
+          <w:sz w:val="30"/>
+          <w:szCs w:val="30"/>
+        </w:rPr>
+        <w:tab/>
+      </w:r>
+      <w:r>
+        <w:rPr>
+          <w:sz w:val="30"/>
+          <w:szCs w:val="30"/>
+        </w:rPr>
+        <w:tab/>
+      </w:r>
+      <w:r>
+        <w:rPr>
+          <w:sz w:val="30"/>
+          <w:szCs w:val="30"/>
+        </w:rPr>
+        <w:t>Spec: Abbreviated name of the bird's species</w:t>
+      </w:r>
+      <w:r>
+        <w:rPr>
+          <w:sz w:val="30"/>
+          <w:szCs w:val="30"/>
+        </w:rPr>
+        <w:t xml:space="preserve"> (nonnumeric</w:t>
+      </w:r>
+      <w:proofErr w:type="gramStart"/>
+      <w:r>
+        <w:rPr>
+          <w:sz w:val="30"/>
+          <w:szCs w:val="30"/>
+        </w:rPr>
+        <w:t>)</w:t>
+      </w:r>
+      <w:r>
+        <w:rPr>
+          <w:sz w:val="30"/>
+          <w:szCs w:val="30"/>
+        </w:rPr>
+        <w:t>;</w:t>
+      </w:r>
+      <w:proofErr w:type="gramEnd"/>
+    </w:p>
+    <w:p>
+      <w:pPr>
+        <w:ind w:left="720" w:firstLine="720"/>
+        <w:jc w:val="both"/>
+        <w:rPr>
+          <w:sz w:val="30"/>
+          <w:szCs w:val="30"/>
+        </w:rPr>
+      </w:pPr>
+      <w:r>
+        <w:rPr>
+          <w:sz w:val="30"/>
+          <w:szCs w:val="30"/>
+        </w:rPr>
+        <w:t>Membrana: Presence of egg membrane</w:t>
+      </w:r>
+      <w:r>
+        <w:rPr>
+          <w:sz w:val="30"/>
+          <w:szCs w:val="30"/>
+        </w:rPr>
+        <w:t xml:space="preserve"> (numeric</w:t>
+      </w:r>
+      <w:proofErr w:type="gramStart"/>
+      <w:r>
+        <w:rPr>
+          <w:sz w:val="30"/>
+          <w:szCs w:val="30"/>
+        </w:rPr>
+        <w:t>)</w:t>
+      </w:r>
+      <w:r>
+        <w:rPr>
+          <w:sz w:val="30"/>
+          <w:szCs w:val="30"/>
+        </w:rPr>
+        <w:t>;</w:t>
+      </w:r>
+      <w:proofErr w:type="gramEnd"/>
+    </w:p>
+    <w:p>
+      <w:pPr>
+        <w:ind w:left="1440"/>
+        <w:jc w:val="both"/>
+        <w:rPr>
+          <w:sz w:val="30"/>
+          <w:szCs w:val="30"/>
+        </w:rPr>
+      </w:pPr>
+      <w:r>
+        <w:rPr>
+          <w:sz w:val="30"/>
+          <w:szCs w:val="30"/>
+        </w:rPr>
+        <w:t>x-&lt;y fields: Percentage of light that penetrates the eggshell on the (x, y) range in nm with a 10nm step from 300nm to 750nm</w:t>
+      </w:r>
+      <w:r>
+        <w:rPr>
+          <w:sz w:val="30"/>
+          <w:szCs w:val="30"/>
+        </w:rPr>
+        <w:t xml:space="preserve"> (numeric</w:t>
+      </w:r>
+      <w:proofErr w:type="gramStart"/>
+      <w:r>
+        <w:rPr>
+          <w:sz w:val="30"/>
+          <w:szCs w:val="30"/>
+        </w:rPr>
+        <w:t>)</w:t>
+      </w:r>
+      <w:r>
+        <w:rPr>
+          <w:sz w:val="30"/>
+          <w:szCs w:val="30"/>
+        </w:rPr>
+        <w:t>;</w:t>
+      </w:r>
+      <w:proofErr w:type="gramEnd"/>
+      <w:r>
+        <w:rPr>
+          <w:sz w:val="30"/>
+          <w:szCs w:val="30"/>
+        </w:rPr>
+        <w:t xml:space="preserve"> </w:t>
+      </w:r>
+    </w:p>
+    <w:p>
+      <w:pPr>
+        <w:ind w:left="720" w:firstLine="720"/>
+        <w:jc w:val="both"/>
+        <w:rPr>
+          <w:sz w:val="30"/>
+          <w:szCs w:val="30"/>
+        </w:rPr>
+      </w:pPr>
+      <w:r>
+        <w:rPr>
+          <w:sz w:val="30"/>
+          <w:szCs w:val="30"/>
+        </w:rPr>
+        <w:t>100%: Sum of all the percentages on that line</w:t>
+      </w:r>
+      <w:r>
+        <w:rPr>
+          <w:sz w:val="30"/>
+          <w:szCs w:val="30"/>
+        </w:rPr>
+        <w:t xml:space="preserve"> (numeric)</w:t>
+      </w:r>
+      <w:r>
+        <w:rPr>
+          <w:sz w:val="30"/>
+          <w:szCs w:val="30"/>
+        </w:rPr>
+        <w:t>.</w:t>
+      </w:r>
+    </w:p>
+    <w:p>
+      <w:pPr>
+        <w:jc w:val="both"/>
+        <w:rPr>
+          <w:sz w:val="30"/>
+          <w:szCs w:val="30"/>
+        </w:rPr>
+      </w:pPr>
+      <w:r>
+        <w:rPr>
+          <w:sz w:val="30"/>
+          <w:szCs w:val="30"/>
+        </w:rPr>
+        <w:lastRenderedPageBreak/>
+        <w:tab/>
+      </w:r>
+      <w:r>
+        <w:rPr>
+          <w:sz w:val="30"/>
+          <w:szCs w:val="30"/>
+        </w:rPr>
+        <w:t>A - Z nm</w:t>
+      </w:r>
+      <w:r>
+        <w:rPr>
+          <w:sz w:val="30"/>
+          <w:szCs w:val="30"/>
+        </w:rPr>
+        <w:t>:</w:t>
+      </w:r>
+    </w:p>
+    <w:p>
+      <w:pPr>
+        <w:jc w:val="both"/>
+        <w:rPr>
+          <w:sz w:val="30"/>
+          <w:szCs w:val="30"/>
+        </w:rPr>
+      </w:pPr>
+      <w:r>
+        <w:rPr>
+          <w:sz w:val="30"/>
+          <w:szCs w:val="30"/>
+        </w:rPr>
+        <w:tab/>
+      </w:r>
+      <w:r>
+        <w:rPr>
+          <w:sz w:val="30"/>
+          <w:szCs w:val="30"/>
+        </w:rPr>
+        <w:tab/>
+      </w:r>
+      <w:r>
+        <w:rPr>
+          <w:sz w:val="30"/>
+          <w:szCs w:val="30"/>
+        </w:rPr>
+        <w:t>B: Abbreviated name of the bird's species</w:t>
+      </w:r>
+      <w:r>
+        <w:rPr>
+          <w:sz w:val="30"/>
+          <w:szCs w:val="30"/>
+        </w:rPr>
+        <w:t xml:space="preserve"> (nonnumeric</w:t>
+      </w:r>
+      <w:proofErr w:type="gramStart"/>
+      <w:r>
+        <w:rPr>
+          <w:sz w:val="30"/>
+          <w:szCs w:val="30"/>
+        </w:rPr>
+        <w:t>)</w:t>
+      </w:r>
+      <w:r>
+        <w:rPr>
+          <w:sz w:val="30"/>
+          <w:szCs w:val="30"/>
+        </w:rPr>
+        <w:t>;</w:t>
+      </w:r>
+      <w:proofErr w:type="gramEnd"/>
+    </w:p>
+    <w:p>
+      <w:pPr>
+        <w:ind w:left="1440"/>
+        <w:jc w:val="both"/>
+        <w:rPr>
+          <w:sz w:val="30"/>
+          <w:szCs w:val="30"/>
+        </w:rPr>
+      </w:pPr>
+      <w:r>
+        <w:rPr>
+          <w:sz w:val="30"/>
+          <w:szCs w:val="30"/>
+        </w:rPr>
+        <w:t xml:space="preserve">x-&lt;y fields: Percentage of light that penetrates the </w:t>
+      </w:r>
+      <w:proofErr w:type="gramStart"/>
+      <w:r>
+        <w:rPr>
+          <w:sz w:val="30"/>
+          <w:szCs w:val="30"/>
+        </w:rPr>
+        <w:t>egg shell</w:t>
+      </w:r>
+      <w:proofErr w:type="gramEnd"/>
+      <w:r>
+        <w:rPr>
+          <w:sz w:val="30"/>
+          <w:szCs w:val="30"/>
+        </w:rPr>
+        <w:t xml:space="preserve"> on the (x, y) range in nm with a 10nm step from A nm to Z nm</w:t>
+      </w:r>
+      <w:r>
+        <w:rPr>
+          <w:sz w:val="30"/>
+          <w:szCs w:val="30"/>
+        </w:rPr>
+        <w:t xml:space="preserve"> (numeric)</w:t>
+      </w:r>
+      <w:r>
+        <w:rPr>
+          <w:sz w:val="30"/>
+          <w:szCs w:val="30"/>
+        </w:rPr>
+        <w:t>;</w:t>
+      </w:r>
+    </w:p>
+    <w:p>
+      <w:pPr>
+        <w:ind w:left="720" w:firstLine="720"/>
+        <w:jc w:val="both"/>
+        <w:rPr>
+          <w:sz w:val="30"/>
+          <w:szCs w:val="30"/>
+        </w:rPr>
+      </w:pPr>
+      <w:proofErr w:type="spellStart"/>
+      <w:r>
+        <w:rPr>
+          <w:sz w:val="30"/>
+          <w:szCs w:val="30"/>
+        </w:rPr>
+        <w:t>suma</w:t>
+      </w:r>
+      <w:proofErr w:type="spellEnd"/>
+      <w:r>
+        <w:rPr>
+          <w:sz w:val="30"/>
+          <w:szCs w:val="30"/>
+        </w:rPr>
+        <w:t>: Sum of all the percentages on that line</w:t>
+      </w:r>
+      <w:r>
+        <w:rPr>
+          <w:sz w:val="30"/>
+          <w:szCs w:val="30"/>
+        </w:rPr>
+        <w:t xml:space="preserve"> (numeric</w:t>
+      </w:r>
+      <w:proofErr w:type="gramStart"/>
+      <w:r>
+        <w:rPr>
+          <w:sz w:val="30"/>
+          <w:szCs w:val="30"/>
+        </w:rPr>
+        <w:t>)</w:t>
+      </w:r>
+      <w:r>
+        <w:rPr>
+          <w:sz w:val="30"/>
+          <w:szCs w:val="30"/>
+        </w:rPr>
+        <w:t>;</w:t>
+      </w:r>
+      <w:proofErr w:type="gramEnd"/>
+    </w:p>
+    <w:p>
+      <w:pPr>
+        <w:ind w:left="720" w:firstLine="720"/>
+        <w:jc w:val="both"/>
+        <w:rPr>
+          <w:sz w:val="30"/>
+          <w:szCs w:val="30"/>
+        </w:rPr>
+      </w:pPr>
+      <w:r>
+        <w:rPr>
+          <w:sz w:val="30"/>
+          <w:szCs w:val="30"/>
+        </w:rPr>
+        <w:t>index: The sum divided by the 100% field</w:t>
+      </w:r>
+      <w:r>
+        <w:rPr>
+          <w:sz w:val="30"/>
+          <w:szCs w:val="30"/>
+        </w:rPr>
+        <w:t xml:space="preserve"> (numeric</w:t>
+      </w:r>
+      <w:proofErr w:type="gramStart"/>
+      <w:r>
+        <w:rPr>
+          <w:sz w:val="30"/>
+          <w:szCs w:val="30"/>
+        </w:rPr>
+        <w:t>);</w:t>
+      </w:r>
+      <w:proofErr w:type="gramEnd"/>
+    </w:p>
+    <w:p>
+      <w:pPr>
+        <w:ind w:left="1440"/>
+        <w:jc w:val="both"/>
+        <w:rPr>
+          <w:sz w:val="30"/>
+          <w:szCs w:val="30"/>
+        </w:rPr>
+      </w:pPr>
+      <w:r>
+        <w:rPr>
+          <w:sz w:val="30"/>
+          <w:szCs w:val="30"/>
+        </w:rPr>
+        <w:t>100%: Identical to the 100% field in Eggshells2021_MedianTrans10nm</w:t>
+      </w:r>
+      <w:r>
+        <w:rPr>
+          <w:sz w:val="30"/>
+          <w:szCs w:val="30"/>
+        </w:rPr>
+        <w:t xml:space="preserve"> (numeric).</w:t>
+      </w:r>
+    </w:p>
+    <w:p>
+      <w:pPr>
+        <w:jc w:val="both"/>
+        <w:rPr>
+          <w:b/>
+          <w:bCs/>
+          <w:sz w:val="32"/>
+          <w:szCs w:val="32"/>
+        </w:rPr>
+      </w:pPr>
+      <w:r>
+        <w:rPr>
+          <w:b/>
+          <w:bCs/>
+          <w:sz w:val="32"/>
+          <w:szCs w:val="32"/>
+        </w:rPr>
+        <w:t>Source code</w:t>
+      </w:r>
+      <w:r>
+        <w:rPr>
+          <w:b/>
+          <w:bCs/>
+          <w:sz w:val="32"/>
+          <w:szCs w:val="32"/>
+        </w:rPr>
+        <w:t>:</w:t>
+      </w:r>
+    </w:p>
+    <w:p>
+      <w:pPr>
+        <w:jc w:val="both"/>
+        <w:rPr>
+          <w:b/>
+          <w:bCs/>
+          <w:sz w:val="32"/>
+          <w:szCs w:val="32"/>
+        </w:rPr>
+      </w:pPr>
+      <w:r>
+        <w:rPr>
+          <w:b/>
+          <w:bCs/>
+          <w:sz w:val="32"/>
+          <w:szCs w:val="32"/>
+        </w:rPr>
+        <w:tab/>
+      </w:r>
+      <w:bookmarkStart w:id="0" w:name="_MON_1793778006"/>
+      <w:bookmarkEnd w:id="0"/>
+      <w:r>
+        <w:rPr>
+          <w:b/>
+          <w:bCs/>
+          <w:sz w:val="32"/>
+          <w:szCs w:val="32"/>
+          <w:highlight w:val="black"/>
+        </w:rPr>
+        <w:object w:dxaOrig="9360" w:dyaOrig="2497" w14:anchorId="67A9DD3F">
+          <v:shapetype id="_x0000_t75" coordsize="21600,21600" o:spt="75" o:preferrelative="t" path="m@4@5l@4@11@9@11@9@5xe" filled="f" stroked="f">
+            <v:stroke joinstyle="miter"/>
+            <v:formulas>
+              <v:f eqn="if lineDrawn pixelLineWidth 0"/>
+              <v:f eqn="sum @0 1 0"/>
+              <v:f eqn="sum 0 0 @1"/>
+              <v:f eqn="prod @2 1 2"/>
+              <v:f eqn="prod @3 21600 pixelWidth"/>
+              <v:f eqn="prod @3 21600 pixelHeight"/>
+              <v:f eqn="sum @0 0 1"/>
+              <v:f eqn="prod @6 1 2"/>
+              <v:f eqn="prod @7 21600 pixelWidth"/>
+              <v:f eqn="sum @8 21600 0"/>
+              <v:f eqn="prod @7 21600 pixelHeight"/>
+              <v:f eqn="sum @10 21600 0"/>
+            </v:formulas>
+            <v:path o:extrusionok="f" gradientshapeok="t" o:connecttype="rect"/>
+            <o:lock v:ext="edit" aspectratio="t"/>
+          </v:shapetype>
+          <v:shape id="_x0000_i1060" type="#_x0000_t75" style="width:468pt;height:124.5pt" o:ole="">
+            <v:imagedata r:id="rId5" o:title=""/>
+          </v:shape>
+          <o:OLEObject Type="Embed" ProgID="Word.OpenDocumentText.12" ShapeID="_x0000_i1060" DrawAspect="Content" ObjectID="_1793778325" r:id="rId6"/>
+        </w:object>
+      </w:r>
+    </w:p>
+    <w:bookmarkStart w:id="1" w:name="_MON_1793778061"/>
+    <w:bookmarkEnd w:id="1"/>
+    <w:p>
+      <w:pPr>
+        <w:jc w:val="both"/>
+        <w:rPr>
+          <w:b/>
+          <w:bCs/>
+          <w:sz w:val="32"/>
+          <w:szCs w:val="32"/>
+        </w:rPr>
+      </w:pPr>
+      <w:r>
+        <w:rPr>
+          <w:b/>
+          <w:bCs/>
+          <w:sz w:val="32"/>
+          <w:szCs w:val="32"/>
+          <w:highlight w:val="black"/>
+        </w:rPr>
+        <w:object w:dxaOrig="9360" w:dyaOrig="13077" w14:anchorId="6A03835A">
+          <v:shape id="_x0000_i1068" type="#_x0000_t75" style="width:468pt;height:654pt" o:ole="">
+            <v:imagedata r:id="rId7" o:title=""/>
+          </v:shape>
+          <o:OLEObject Type="Embed" ProgID="Word.OpenDocumentText.12" ShapeID="_x0000_i1068" DrawAspect="Content" ObjectID="_1793778326" r:id="rId8"/>
+        </w:object>
+      </w:r>
+    </w:p>
+    <w:bookmarkStart w:id="2" w:name="_MON_1793778151"/>
+    <w:bookmarkEnd w:id="2"/>
+    <w:p>
+      <w:pPr>
+        <w:jc w:val="both"/>
+        <w:rPr>
+          <w:b/>
+          <w:bCs/>
+          <w:sz w:val="32"/>
+          <w:szCs w:val="32"/>
+        </w:rPr>
+      </w:pPr>
+      <w:r>
+        <w:rPr>
+          <w:b/>
+          <w:bCs/>
+          <w:sz w:val="32"/>
+          <w:szCs w:val="32"/>
+          <w:highlight w:val="black"/>
+        </w:rPr>
+        <w:object w:dxaOrig="9360" w:dyaOrig="5493" w14:anchorId="7E84E438">
+          <v:shape id="_x0000_i1070" type="#_x0000_t75" style="width:468pt;height:274.5pt" o:ole="">
+            <v:imagedata r:id="rId9" o:title=""/>
+          </v:shape>
+          <o:OLEObject Type="Embed" ProgID="Word.OpenDocumentText.12" ShapeID="_x0000_i1070" DrawAspect="Content" ObjectID="_1793778327" r:id="rId10"/>
+        </w:object>
+      </w:r>
+    </w:p>
+    <w:bookmarkStart w:id="3" w:name="_MON_1793778178"/>
+    <w:bookmarkEnd w:id="3"/>
+    <w:p>
+      <w:pPr>
+        <w:jc w:val="both"/>
+        <w:rPr>
+          <w:b/>
+          <w:bCs/>
+          <w:sz w:val="32"/>
+          <w:szCs w:val="32"/>
+        </w:rPr>
+      </w:pPr>
+      <w:r>
+        <w:rPr>
+          <w:b/>
+          <w:bCs/>
+          <w:sz w:val="32"/>
+          <w:szCs w:val="32"/>
+          <w:highlight w:val="black"/>
+        </w:rPr>
+        <w:object w:dxaOrig="9360" w:dyaOrig="12793" w14:anchorId="4B60F629">
+          <v:shape id="_x0000_i1078" type="#_x0000_t75" style="width:468pt;height:639.75pt" o:ole="">
+            <v:imagedata r:id="rId11" o:title=""/>
+          </v:shape>
+          <o:OLEObject Type="Embed" ProgID="Word.OpenDocumentText.12" ShapeID="_x0000_i1078" DrawAspect="Content" ObjectID="_1793778328" r:id="rId12"/>
+        </w:object>
+      </w:r>
+    </w:p>
+    <w:bookmarkStart w:id="4" w:name="_MON_1793778242"/>
+    <w:bookmarkEnd w:id="4"/>
+    <w:p>
+      <w:pPr>
+        <w:jc w:val="both"/>
+        <w:rPr>
+          <w:b/>
+          <w:bCs/>
+          <w:sz w:val="32"/>
+          <w:szCs w:val="32"/>
+        </w:rPr>
+      </w:pPr>
+      <w:r>
+        <w:rPr>
+          <w:b/>
+          <w:bCs/>
+          <w:sz w:val="32"/>
+          <w:szCs w:val="32"/>
+          <w:highlight w:val="black"/>
+        </w:rPr>
+        <w:object w:dxaOrig="9360" w:dyaOrig="12692" w14:anchorId="52EAC1BB">
+          <v:shape id="_x0000_i1089" type="#_x0000_t75" style="width:468pt;height:634.5pt" o:ole="">
+            <v:imagedata r:id="rId13" o:title=""/>
+          </v:shape>
+          <o:OLEObject Type="Embed" ProgID="Word.OpenDocumentText.12" ShapeID="_x0000_i1089" DrawAspect="Content" ObjectID="_1793778329" r:id="rId14"/>
+        </w:object>
+      </w:r>
+    </w:p>
+    <w:p>
+      <w:pPr>
+        <w:jc w:val="both"/>
+        <w:rPr>
+          <w:b/>
+          <w:bCs/>
+          <w:sz w:val="32"/>
+          <w:szCs w:val="32"/>
+        </w:rPr>
+      </w:pPr>
+      <w:proofErr w:type="spellStart"/>
+      <w:r>
+        <w:rPr>
+          <w:b/>
+          <w:bCs/>
+          <w:sz w:val="32"/>
+          <w:szCs w:val="32"/>
+        </w:rPr>
+        <w:lastRenderedPageBreak/>
+        <w:t>Github</w:t>
+      </w:r>
+      <w:proofErr w:type="spellEnd"/>
+      <w:r>
+        <w:rPr>
+          <w:b/>
+          <w:bCs/>
+          <w:sz w:val="32"/>
+          <w:szCs w:val="32"/>
+        </w:rPr>
+        <w:t xml:space="preserve"> history:</w:t>
+      </w:r>
+    </w:p>
+    <w:p>
+      <w:pPr>
+        <w:jc w:val="both"/>
+        <w:rPr>
+          <w:b/>
+          <w:bCs/>
+          <w:sz w:val="32"/>
+          <w:szCs w:val="32"/>
+        </w:rPr>
+      </w:pPr>
+      <w:r>
+        <w:rPr>
+          <w:b/>
+          <w:bCs/>
+          <w:sz w:val="32"/>
+          <w:szCs w:val="32"/>
+        </w:rPr>
+        <w:tab/>
+      </w:r>
+    </w:p>
+    <w:p>
+      <w:pPr>
+        <w:jc w:val="both"/>
+        <w:rPr>
+          <w:b/>
+          <w:bCs/>
+          <w:sz w:val="32"/>
+          <w:szCs w:val="32"/>
+        </w:rPr>
+      </w:pPr>
+      <w:r>
+        <w:rPr>
+          <w:b/>
+          <w:bCs/>
+          <w:sz w:val="32"/>
+          <w:szCs w:val="32"/>
+        </w:rPr>
+        <w:tab/>
       </w:r>
     </w:p>
     <w:sectPr>
@@ -1165,6 +3160,29 @@
       <w:spacing w:val="5"/>
     </w:rPr>
   </w:style>
+  <w:style w:type="character" w:styleId="Hyperlink">
+    <w:name w:val="Hyperlink"/>
+    <w:basedOn w:val="DefaultParagraphFont"/>
+    <w:uiPriority w:val="99"/>
+    <w:unhideWhenUsed/>
+    <w:rsid w:val="006D56FA"/>
+    <w:rPr>
+      <w:color w:val="467886" w:themeColor="hyperlink"/>
+      <w:u w:val="single"/>
+    </w:rPr>
+  </w:style>
+  <w:style w:type="character" w:styleId="UnresolvedMention">
+    <w:name w:val="Unresolved Mention"/>
+    <w:basedOn w:val="DefaultParagraphFont"/>
+    <w:uiPriority w:val="99"/>
+    <w:semiHidden/>
+    <w:unhideWhenUsed/>
+    <w:rsid w:val="006D56FA"/>
+    <w:rPr>
+      <w:color w:val="605E5C"/>
+      <w:shd w:val="clear" w:color="auto" w:fill="E1DFDD"/>
+    </w:rPr>
+  </w:style>
 </w:styles>
 </file>
 
@@ -1461,4 +3479,16 @@
     </a:ext>
   </a:extLst>
 </a:theme>
+</file>
+
+<file path=customXml/item1.xml><?xml version="1.0" encoding="utf-8"?>
+<b:Sources xmlns:b="http://schemas.openxmlformats.org/officeDocument/2006/bibliography" xmlns="http://schemas.openxmlformats.org/officeDocument/2006/bibliography" SelectedStyle="\APASixthEditionOfficeOnline.xsl" StyleName="APA" Version="6"/>
+</file>
+
+<file path=customXml/itemProps1.xml><?xml version="1.0" encoding="utf-8"?>
+<ds:datastoreItem xmlns:ds="http://schemas.openxmlformats.org/officeDocument/2006/customXml" ds:itemID="{C8FC4E68-A91D-4832-B2F9-13A4619008E6}">
+  <ds:schemaRefs>
+    <ds:schemaRef ds:uri="http://schemas.openxmlformats.org/officeDocument/2006/bibliography"/>
+  </ds:schemaRefs>
+</ds:datastoreItem>
 </file>
</xml_diff>